<commit_message>
Updated DDC with greatly reduced DC spike into main design
</commit_message>
<xml_diff>
--- a/project_documentation/Saturn Development Activities.docx
+++ b/project_documentation/Saturn Development Activities.docx
@@ -1,6 +1,6 @@
 
 <file path=word/document.xml><?xml version="1.0" encoding="utf-8"?>
-<w:document xmlns:wpc="http://schemas.microsoft.com/office/word/2010/wordprocessingCanvas" xmlns:cx="http://schemas.microsoft.com/office/drawing/2014/chartex" xmlns:cx1="http://schemas.microsoft.com/office/drawing/2015/9/8/chartex" xmlns:cx2="http://schemas.microsoft.com/office/drawing/2015/10/21/chartex" xmlns:cx3="http://schemas.microsoft.com/office/drawing/2016/5/9/chartex" xmlns:cx4="http://schemas.microsoft.com/office/drawing/2016/5/10/chartex" xmlns:cx5="http://schemas.microsoft.com/office/drawing/2016/5/11/chartex" xmlns:cx6="http://schemas.microsoft.com/office/drawing/2016/5/12/chartex" xmlns:cx7="http://schemas.microsoft.com/office/drawing/2016/5/13/chartex" xmlns:cx8="http://schemas.microsoft.com/office/drawing/2016/5/14/chartex" xmlns:mc="http://schemas.openxmlformats.org/markup-compatibility/2006" xmlns:aink="http://schemas.microsoft.com/office/drawing/2016/ink" xmlns:am3d="http://schemas.microsoft.com/office/drawing/2017/model3d" xmlns:o="urn:schemas-microsoft-com:office:office" xmlns:r="http://schemas.openxmlformats.org/officeDocument/2006/relationships" xmlns:m="http://schemas.openxmlformats.org/officeDocument/2006/math" xmlns:v="urn:schemas-microsoft-com:vml" xmlns:wp14="http://schemas.microsoft.com/office/word/2010/wordprocessingDrawing" xmlns:wp="http://schemas.openxmlformats.org/drawingml/2006/wordprocessingDrawing" xmlns:w10="urn:schemas-microsoft-com:office:word" xmlns:w="http://schemas.openxmlformats.org/wordprocessingml/2006/main" xmlns:w14="http://schemas.microsoft.com/office/word/2010/wordml" xmlns:w15="http://schemas.microsoft.com/office/word/2012/wordml" xmlns:w16cex="http://schemas.microsoft.com/office/word/2018/wordml/cex" xmlns:w16cid="http://schemas.microsoft.com/office/word/2016/wordml/cid" xmlns:w16="http://schemas.microsoft.com/office/word/2018/wordml" xmlns:w16sdtdh="http://schemas.microsoft.com/office/word/2020/wordml/sdtdatahash" xmlns:w16se="http://schemas.microsoft.com/office/word/2015/wordml/symex" xmlns:wpg="http://schemas.microsoft.com/office/word/2010/wordprocessingGroup" xmlns:wpi="http://schemas.microsoft.com/office/word/2010/wordprocessingInk" xmlns:wne="http://schemas.microsoft.com/office/word/2006/wordml" xmlns:wps="http://schemas.microsoft.com/office/word/2010/wordprocessingShape" mc:Ignorable="w14 w15 w16se w16cid w16 w16cex w16sdtdh wp14">
+<w:document xmlns:wpc="http://schemas.microsoft.com/office/word/2010/wordprocessingCanvas" xmlns:cx="http://schemas.microsoft.com/office/drawing/2014/chartex" xmlns:cx1="http://schemas.microsoft.com/office/drawing/2015/9/8/chartex" xmlns:cx2="http://schemas.microsoft.com/office/drawing/2015/10/21/chartex" xmlns:cx3="http://schemas.microsoft.com/office/drawing/2016/5/9/chartex" xmlns:cx4="http://schemas.microsoft.com/office/drawing/2016/5/10/chartex" xmlns:cx5="http://schemas.microsoft.com/office/drawing/2016/5/11/chartex" xmlns:cx6="http://schemas.microsoft.com/office/drawing/2016/5/12/chartex" xmlns:cx7="http://schemas.microsoft.com/office/drawing/2016/5/13/chartex" xmlns:cx8="http://schemas.microsoft.com/office/drawing/2016/5/14/chartex" xmlns:mc="http://schemas.openxmlformats.org/markup-compatibility/2006" xmlns:aink="http://schemas.microsoft.com/office/drawing/2016/ink" xmlns:am3d="http://schemas.microsoft.com/office/drawing/2017/model3d" xmlns:o="urn:schemas-microsoft-com:office:office" xmlns:oel="http://schemas.microsoft.com/office/2019/extlst" xmlns:r="http://schemas.openxmlformats.org/officeDocument/2006/relationships" xmlns:m="http://schemas.openxmlformats.org/officeDocument/2006/math" xmlns:v="urn:schemas-microsoft-com:vml" xmlns:wp14="http://schemas.microsoft.com/office/word/2010/wordprocessingDrawing" xmlns:wp="http://schemas.openxmlformats.org/drawingml/2006/wordprocessingDrawing" xmlns:w10="urn:schemas-microsoft-com:office:word" xmlns:w="http://schemas.openxmlformats.org/wordprocessingml/2006/main" xmlns:w14="http://schemas.microsoft.com/office/word/2010/wordml" xmlns:w15="http://schemas.microsoft.com/office/word/2012/wordml" xmlns:w16cex="http://schemas.microsoft.com/office/word/2018/wordml/cex" xmlns:w16cid="http://schemas.microsoft.com/office/word/2016/wordml/cid" xmlns:w16="http://schemas.microsoft.com/office/word/2018/wordml" xmlns:w16sdtdh="http://schemas.microsoft.com/office/word/2020/wordml/sdtdatahash" xmlns:w16se="http://schemas.microsoft.com/office/word/2015/wordml/symex" xmlns:wpg="http://schemas.microsoft.com/office/word/2010/wordprocessingGroup" xmlns:wpi="http://schemas.microsoft.com/office/word/2010/wordprocessingInk" xmlns:wne="http://schemas.microsoft.com/office/word/2006/wordml" xmlns:wps="http://schemas.microsoft.com/office/word/2010/wordprocessingShape" mc:Ignorable="w14 w15 w16se w16cid w16 w16cex w16sdtdh wp14">
   <w:body>
     <w:p>
       <w:pPr>
@@ -409,7 +409,13 @@
         </w:numPr>
       </w:pPr>
       <w:r>
-        <w:t>Utility code for the Raspberry pi. This is for functions such as the bool loader, to program the FPGA configuration memory a simple GUI app has already been created.</w:t>
+        <w:t>Utility code for the Raspberry pi. This is for functions such as the boo</w:t>
+      </w:r>
+      <w:r>
+        <w:t>t</w:t>
+      </w:r>
+      <w:r>
+        <w:t xml:space="preserve"> loader, to program the FPGA configuration memory a simple GUI app has already been created.</w:t>
       </w:r>
     </w:p>
     <w:p>
@@ -421,23 +427,7 @@
         </w:numPr>
       </w:pPr>
       <w:r>
-        <w:t>Documentation is always required!</w:t>
-      </w:r>
-    </w:p>
-    <w:p>
-      <w:pPr>
-        <w:pStyle w:val="Heading1"/>
-      </w:pPr>
-      <w:r>
-        <w:t>Development Plan</w:t>
-      </w:r>
-    </w:p>
-    <w:p>
-      <w:pPr>
-        <w:pStyle w:val="Heading2"/>
-      </w:pPr>
-      <w:r>
-        <w:t>FPGA</w:t>
+        <w:t>Potentially some kind of thin clint app</w:t>
       </w:r>
     </w:p>
     <w:p>
@@ -445,11 +435,19 @@
         <w:pStyle w:val="ListParagraph"/>
         <w:numPr>
           <w:ilvl w:val="0"/>
-          <w:numId w:val="3"/>
+          <w:numId w:val="2"/>
         </w:numPr>
       </w:pPr>
       <w:r>
-        <w:t>Largely complete; the remainder is only a couple of weeks work.</w:t>
+        <w:t>Documentation is always required!</w:t>
+      </w:r>
+    </w:p>
+    <w:p>
+      <w:pPr>
+        <w:pStyle w:val="Heading1"/>
+      </w:pPr>
+      <w:r>
+        <w:t>Things to Do</w:t>
       </w:r>
     </w:p>
     <w:p>
@@ -457,19 +455,23 @@
         <w:pStyle w:val="ListParagraph"/>
         <w:numPr>
           <w:ilvl w:val="0"/>
-          <w:numId w:val="3"/>
+          <w:numId w:val="8"/>
         </w:numPr>
-      </w:pPr>
-      <w:r>
-        <w:t>When DDCs are synchronised, either need a DDS reset or DDC1 should use DDC0 I/Q DDS output</w:t>
-      </w:r>
-    </w:p>
-    <w:p>
-      <w:pPr>
-        <w:pStyle w:val="Heading2"/>
-      </w:pPr>
-      <w:r>
-        <w:t>PCB</w:t>
+        <w:spacing w:after="0" w:line="240" w:lineRule="auto"/>
+        <w:contextualSpacing w:val="0"/>
+        <w:rPr>
+          <w:rFonts w:eastAsia="Times New Roman"/>
+          <w:sz w:val="24"/>
+          <w:szCs w:val="24"/>
+        </w:rPr>
+      </w:pPr>
+      <w:r>
+        <w:rPr>
+          <w:rFonts w:eastAsia="Times New Roman"/>
+          <w:sz w:val="24"/>
+          <w:szCs w:val="24"/>
+        </w:rPr>
+        <w:t>There is still some driver code that is untested, but not needed for the “P2” app. If made a “native” interface into Pihpsdr it would be needed – eg setting Alex filters individually.</w:t>
       </w:r>
     </w:p>
     <w:p>
@@ -477,11 +479,31 @@
         <w:pStyle w:val="ListParagraph"/>
         <w:numPr>
           <w:ilvl w:val="0"/>
-          <w:numId w:val="4"/>
+          <w:numId w:val="8"/>
         </w:numPr>
-      </w:pPr>
-      <w:r>
-        <w:t xml:space="preserve">Manufacture prototypes; this is delayed because of component availability. </w:t>
+        <w:spacing w:after="0" w:line="240" w:lineRule="auto"/>
+        <w:contextualSpacing w:val="0"/>
+        <w:rPr>
+          <w:rFonts w:eastAsia="Times New Roman"/>
+          <w:sz w:val="24"/>
+          <w:szCs w:val="24"/>
+        </w:rPr>
+      </w:pPr>
+      <w:r>
+        <w:rPr>
+          <w:rFonts w:eastAsia="Times New Roman"/>
+          <w:sz w:val="24"/>
+          <w:szCs w:val="24"/>
+        </w:rPr>
+        <w:t>The DC spike is much reduced – comparable with band noise on 14MHz – but there is still a spike</w:t>
+      </w:r>
+      <w:r>
+        <w:rPr>
+          <w:rFonts w:eastAsia="Times New Roman"/>
+          <w:sz w:val="24"/>
+          <w:szCs w:val="24"/>
+        </w:rPr>
+        <w:t>.</w:t>
       </w:r>
     </w:p>
     <w:p>
@@ -489,11 +511,40 @@
         <w:pStyle w:val="ListParagraph"/>
         <w:numPr>
           <w:ilvl w:val="0"/>
-          <w:numId w:val="4"/>
+          <w:numId w:val="8"/>
         </w:numPr>
-      </w:pPr>
-      <w:r>
-        <w:t>Add the Raspberry pi4 compute module and test the “Pi4” interfaces (USB, ethernet, HDMI).</w:t>
+        <w:spacing w:after="0" w:line="240" w:lineRule="auto"/>
+        <w:contextualSpacing w:val="0"/>
+        <w:rPr>
+          <w:rFonts w:eastAsia="Times New Roman"/>
+          <w:sz w:val="24"/>
+          <w:szCs w:val="24"/>
+        </w:rPr>
+      </w:pPr>
+      <w:r>
+        <w:rPr>
+          <w:rFonts w:eastAsia="Times New Roman"/>
+          <w:sz w:val="24"/>
+          <w:szCs w:val="24"/>
+        </w:rPr>
+        <w:t>The P2 app has one area where it can crash when 1</w:t>
+      </w:r>
+      <w:r>
+        <w:rPr>
+          <w:rFonts w:eastAsia="Times New Roman"/>
+          <w:sz w:val="24"/>
+          <w:szCs w:val="24"/>
+          <w:vertAlign w:val="superscript"/>
+        </w:rPr>
+        <w:t>st</w:t>
+      </w:r>
+      <w:r>
+        <w:rPr>
+          <w:rFonts w:eastAsia="Times New Roman"/>
+          <w:sz w:val="24"/>
+          <w:szCs w:val="24"/>
+        </w:rPr>
+        <w:t xml:space="preserve"> connecting Thetis to it. This relates to some of the ports where a single port is shared between an incoming use and an outgoing use. It results in a string of errors something line “mic send error errno=22 socket id=6”. I imagine I can find that, with a bit of determination. </w:t>
       </w:r>
     </w:p>
     <w:p>
@@ -501,11 +552,23 @@
         <w:pStyle w:val="ListParagraph"/>
         <w:numPr>
           <w:ilvl w:val="0"/>
-          <w:numId w:val="4"/>
+          <w:numId w:val="8"/>
         </w:numPr>
-      </w:pPr>
-      <w:r>
-        <w:t>Check the FPGA responds to JTAG; program the config prom through JTAG</w:t>
+        <w:spacing w:after="0" w:line="240" w:lineRule="auto"/>
+        <w:contextualSpacing w:val="0"/>
+        <w:rPr>
+          <w:rFonts w:eastAsia="Times New Roman"/>
+          <w:sz w:val="24"/>
+          <w:szCs w:val="24"/>
+        </w:rPr>
+      </w:pPr>
+      <w:r>
+        <w:rPr>
+          <w:rFonts w:eastAsia="Times New Roman"/>
+          <w:sz w:val="24"/>
+          <w:szCs w:val="24"/>
+        </w:rPr>
+        <w:t>Should the P2 app be command line, or should it be a GUI app with a “stop” button and minimal display of status?</w:t>
       </w:r>
     </w:p>
     <w:p>
@@ -513,11 +576,23 @@
         <w:pStyle w:val="ListParagraph"/>
         <w:numPr>
           <w:ilvl w:val="0"/>
-          <w:numId w:val="4"/>
+          <w:numId w:val="8"/>
         </w:numPr>
-      </w:pPr>
-      <w:r>
-        <w:t>Use a simple “test FPGA” build to test the ADC/DAC/Codec/Alex Interface. This will route and ADC straight to a DAC for example, for testing with signal source &amp; spectrum analyser.</w:t>
+        <w:spacing w:after="0" w:line="240" w:lineRule="auto"/>
+        <w:contextualSpacing w:val="0"/>
+        <w:rPr>
+          <w:rFonts w:eastAsia="Times New Roman"/>
+          <w:sz w:val="24"/>
+          <w:szCs w:val="24"/>
+        </w:rPr>
+      </w:pPr>
+      <w:r>
+        <w:rPr>
+          <w:rFonts w:eastAsia="Times New Roman"/>
+          <w:sz w:val="24"/>
+          <w:szCs w:val="24"/>
+        </w:rPr>
+        <w:t>Do we need a P1 app? (I assume “no” but it could be done, relatively easily)</w:t>
       </w:r>
     </w:p>
     <w:p>
@@ -525,19 +600,23 @@
         <w:pStyle w:val="ListParagraph"/>
         <w:numPr>
           <w:ilvl w:val="0"/>
-          <w:numId w:val="4"/>
+          <w:numId w:val="8"/>
         </w:numPr>
-      </w:pPr>
-      <w:r>
-        <w:t>Add the full FPGA, and test its main elements. The initial focus will be on establishing that it is “about right” with detail to be ironed out later.</w:t>
-      </w:r>
-    </w:p>
-    <w:p>
-      <w:pPr>
-        <w:pStyle w:val="Heading2"/>
-      </w:pPr>
-      <w:r>
-        <w:t>Protocol 2 App</w:t>
+        <w:spacing w:after="0" w:line="240" w:lineRule="auto"/>
+        <w:contextualSpacing w:val="0"/>
+        <w:rPr>
+          <w:rFonts w:eastAsia="Times New Roman"/>
+          <w:sz w:val="24"/>
+          <w:szCs w:val="24"/>
+        </w:rPr>
+      </w:pPr>
+      <w:r>
+        <w:rPr>
+          <w:rFonts w:eastAsia="Times New Roman"/>
+          <w:sz w:val="24"/>
+          <w:szCs w:val="24"/>
+        </w:rPr>
+        <w:t>Do we need any other apps? The “audio test” one seems useful for testing microphones etc. If we add a new codec, then having some more settings (and even simple equalisation) may become possible.</w:t>
       </w:r>
     </w:p>
     <w:p>
@@ -545,11 +624,40 @@
         <w:pStyle w:val="ListParagraph"/>
         <w:numPr>
           <w:ilvl w:val="0"/>
-          <w:numId w:val="5"/>
+          <w:numId w:val="8"/>
         </w:numPr>
-      </w:pPr>
-      <w:r>
-        <w:t xml:space="preserve">Coding in progress. Data transfer principle proven; command and control data in place; </w:t>
+        <w:spacing w:after="0" w:line="240" w:lineRule="auto"/>
+        <w:contextualSpacing w:val="0"/>
+        <w:rPr>
+          <w:rFonts w:eastAsia="Times New Roman"/>
+          <w:sz w:val="24"/>
+          <w:szCs w:val="24"/>
+        </w:rPr>
+      </w:pPr>
+      <w:r>
+        <w:rPr>
+          <w:rFonts w:eastAsia="Times New Roman"/>
+          <w:sz w:val="24"/>
+          <w:szCs w:val="24"/>
+        </w:rPr>
+        <w:t>I need to work out the fallback FPGA configuration scheme, so that the boot loader can load a fallback is the 1</w:t>
+      </w:r>
+      <w:r>
+        <w:rPr>
+          <w:rFonts w:eastAsia="Times New Roman"/>
+          <w:sz w:val="24"/>
+          <w:szCs w:val="24"/>
+          <w:vertAlign w:val="superscript"/>
+        </w:rPr>
+        <w:t>st</w:t>
+      </w:r>
+      <w:r>
+        <w:rPr>
+          <w:rFonts w:eastAsia="Times New Roman"/>
+          <w:sz w:val="24"/>
+          <w:szCs w:val="24"/>
+        </w:rPr>
+        <w:t xml:space="preserve"> one fails.</w:t>
       </w:r>
     </w:p>
     <w:p>
@@ -557,19 +665,23 @@
         <w:pStyle w:val="ListParagraph"/>
         <w:numPr>
           <w:ilvl w:val="0"/>
-          <w:numId w:val="5"/>
+          <w:numId w:val="8"/>
         </w:numPr>
-      </w:pPr>
-      <w:r>
-        <w:t xml:space="preserve">Need to work out the controls for DDC I/Q transfer, as these can be adapted mid-flow.  </w:t>
-      </w:r>
-    </w:p>
-    <w:p>
-      <w:pPr>
-        <w:pStyle w:val="Heading2"/>
-      </w:pPr>
-      <w:r>
-        <w:t>Pihpsdr</w:t>
+        <w:spacing w:after="0" w:line="240" w:lineRule="auto"/>
+        <w:contextualSpacing w:val="0"/>
+        <w:rPr>
+          <w:rFonts w:eastAsia="Times New Roman"/>
+          <w:sz w:val="24"/>
+          <w:szCs w:val="24"/>
+        </w:rPr>
+      </w:pPr>
+      <w:r>
+        <w:rPr>
+          <w:rFonts w:eastAsia="Times New Roman"/>
+          <w:sz w:val="24"/>
+          <w:szCs w:val="24"/>
+        </w:rPr>
+        <w:t>If we add an ATU, then the interfaces into Pihpsdr will need to be added (they are quite simple – essentially “push” frequency and antenna changes out as serial CAT messages)</w:t>
       </w:r>
     </w:p>
     <w:p>
@@ -577,20 +689,24 @@
         <w:pStyle w:val="ListParagraph"/>
         <w:numPr>
           <w:ilvl w:val="0"/>
-          <w:numId w:val="6"/>
+          <w:numId w:val="8"/>
         </w:numPr>
-      </w:pPr>
-      <w:r>
-        <w:t>Later in the process. Take the P2 app and code something similar directly into Pihpsdr.</w:t>
-      </w:r>
-    </w:p>
-    <w:p>
-      <w:pPr>
-        <w:pStyle w:val="Heading2"/>
-      </w:pPr>
-      <w:r>
+        <w:spacing w:after="0" w:line="240" w:lineRule="auto"/>
+        <w:contextualSpacing w:val="0"/>
+        <w:rPr>
+          <w:rFonts w:eastAsia="Times New Roman"/>
+          <w:sz w:val="24"/>
+          <w:szCs w:val="24"/>
+        </w:rPr>
+      </w:pPr>
+      <w:r>
+        <w:rPr>
+          <w:rFonts w:eastAsia="Times New Roman"/>
+          <w:sz w:val="24"/>
+          <w:szCs w:val="24"/>
+        </w:rPr>
         <w:lastRenderedPageBreak/>
-        <w:t>Utility Code</w:t>
+        <w:t>For Thetis/PC users, how would connections to the ATU and Andromeda be handled? Is there a recognised way to interface serial through ethernet, so that the PC thinks it is seeing a serial port but the messages travel to the pi by ethernet?</w:t>
       </w:r>
     </w:p>
     <w:p>
@@ -598,11 +714,71 @@
         <w:pStyle w:val="ListParagraph"/>
         <w:numPr>
           <w:ilvl w:val="0"/>
-          <w:numId w:val="6"/>
+          <w:numId w:val="8"/>
         </w:numPr>
-      </w:pPr>
-      <w:r>
-        <w:t>We already have a GUI and a command line config prom writer (like the bootloader app)</w:t>
+        <w:spacing w:after="0" w:line="240" w:lineRule="auto"/>
+        <w:contextualSpacing w:val="0"/>
+        <w:rPr>
+          <w:rFonts w:eastAsia="Times New Roman"/>
+          <w:sz w:val="24"/>
+          <w:szCs w:val="24"/>
+        </w:rPr>
+      </w:pPr>
+      <w:r>
+        <w:rPr>
+          <w:rFonts w:eastAsia="Times New Roman"/>
+          <w:sz w:val="24"/>
+          <w:szCs w:val="24"/>
+        </w:rPr>
+        <w:t>We will need to test with an Andromeda front panel</w:t>
+      </w:r>
+      <w:r>
+        <w:rPr>
+          <w:rFonts w:eastAsia="Times New Roman"/>
+          <w:sz w:val="24"/>
+          <w:szCs w:val="24"/>
+        </w:rPr>
+        <w:t>,</w:t>
+      </w:r>
+      <w:r>
+        <w:rPr>
+          <w:rFonts w:eastAsia="Times New Roman"/>
+          <w:sz w:val="24"/>
+          <w:szCs w:val="24"/>
+        </w:rPr>
+        <w:t xml:space="preserve"> </w:t>
+      </w:r>
+      <w:r>
+        <w:rPr>
+          <w:rFonts w:eastAsia="Times New Roman"/>
+          <w:sz w:val="24"/>
+          <w:szCs w:val="24"/>
+        </w:rPr>
+        <w:t>f</w:t>
+      </w:r>
+      <w:r>
+        <w:rPr>
+          <w:rFonts w:eastAsia="Times New Roman"/>
+          <w:sz w:val="24"/>
+          <w:szCs w:val="24"/>
+        </w:rPr>
+        <w:t>or those that want that</w:t>
+      </w:r>
+      <w:r>
+        <w:rPr>
+          <w:rFonts w:eastAsia="Times New Roman"/>
+          <w:sz w:val="24"/>
+          <w:szCs w:val="24"/>
+        </w:rPr>
+        <w:t>.</w:t>
+      </w:r>
+      <w:r>
+        <w:rPr>
+          <w:rFonts w:eastAsia="Times New Roman"/>
+          <w:sz w:val="24"/>
+          <w:szCs w:val="24"/>
+        </w:rPr>
+        <w:t xml:space="preserve"> I assume there will also be a non-Andromeda variant.</w:t>
       </w:r>
     </w:p>
     <w:p>
@@ -610,504 +786,36 @@
         <w:pStyle w:val="ListParagraph"/>
         <w:numPr>
           <w:ilvl w:val="0"/>
-          <w:numId w:val="6"/>
+          <w:numId w:val="8"/>
         </w:numPr>
-      </w:pPr>
-      <w:r>
-        <w:t>We have a register reader/writer app</w:t>
-      </w:r>
-    </w:p>
-    <w:p>
-      <w:pPr>
-        <w:pStyle w:val="ListParagraph"/>
-        <w:numPr>
-          <w:ilvl w:val="0"/>
-          <w:numId w:val="6"/>
-        </w:numPr>
-      </w:pPr>
-      <w:r>
-        <w:t>O</w:t>
-      </w:r>
-      <w:r>
-        <w:t>thers to support debugging could be needed</w:t>
-      </w:r>
-    </w:p>
-    <w:p>
-      <w:pPr>
-        <w:pStyle w:val="Heading2"/>
-      </w:pPr>
-      <w:r>
-        <w:t>Documentation</w:t>
-      </w:r>
-    </w:p>
-    <w:p>
-      <w:pPr>
-        <w:pStyle w:val="ListParagraph"/>
-        <w:numPr>
-          <w:ilvl w:val="0"/>
-          <w:numId w:val="7"/>
-        </w:numPr>
-      </w:pPr>
-      <w:r>
-        <w:t>We could write a Saturn handbook now. That would describe the connectors and their functions, and the programming interface to the FPGA.</w:t>
-      </w:r>
-    </w:p>
-    <w:p>
-      <w:pPr>
-        <w:pStyle w:val="Heading2"/>
-      </w:pPr>
-      <w:r>
-        <w:t>Finishing</w:t>
-      </w:r>
-    </w:p>
-    <w:p>
-      <w:pPr>
-        <w:pStyle w:val="ListParagraph"/>
-        <w:numPr>
-          <w:ilvl w:val="0"/>
-          <w:numId w:val="7"/>
-        </w:numPr>
-      </w:pPr>
-      <w:r>
-        <w:t>Optimise the DSP from an initial “good enough” version</w:t>
-      </w:r>
-    </w:p>
-    <w:p>
-      <w:pPr>
-        <w:pStyle w:val="ListParagraph"/>
-        <w:numPr>
-          <w:ilvl w:val="0"/>
-          <w:numId w:val="7"/>
-        </w:numPr>
-      </w:pPr>
-      <w:r>
-        <w:t>Beta test the unit</w:t>
-      </w:r>
-    </w:p>
-    <w:p>
-      <w:pPr>
-        <w:pStyle w:val="Heading1"/>
-      </w:pPr>
-      <w:r>
-        <w:t>Things to Do</w:t>
-      </w:r>
-    </w:p>
-    <w:p>
-      <w:r>
-        <w:t>This is an incomplete list. It could be better to host this in a commercial “to do” list such as Jira.</w:t>
-      </w:r>
-    </w:p>
-    <w:tbl>
-      <w:tblPr>
-        <w:tblStyle w:val="TableGrid"/>
-        <w:tblW w:w="0" w:type="auto"/>
-        <w:tblLook w:val="04A0" w:firstRow="1" w:lastRow="0" w:firstColumn="1" w:lastColumn="0" w:noHBand="0" w:noVBand="1"/>
-      </w:tblPr>
-      <w:tblGrid>
-        <w:gridCol w:w="1592"/>
-        <w:gridCol w:w="1809"/>
-        <w:gridCol w:w="5615"/>
-      </w:tblGrid>
-      <w:tr>
-        <w:tc>
-          <w:tcPr>
-            <w:tcW w:w="1592" w:type="dxa"/>
-          </w:tcPr>
-          <w:p>
-            <w:pPr>
-              <w:rPr>
-                <w:b/>
-                <w:bCs/>
-              </w:rPr>
-            </w:pPr>
-            <w:r>
-              <w:rPr>
-                <w:b/>
-                <w:bCs/>
-              </w:rPr>
-              <w:t>Item</w:t>
-            </w:r>
-          </w:p>
-        </w:tc>
-        <w:tc>
-          <w:tcPr>
-            <w:tcW w:w="1809" w:type="dxa"/>
-          </w:tcPr>
-          <w:p>
-            <w:pPr>
-              <w:rPr>
-                <w:b/>
-                <w:bCs/>
-              </w:rPr>
-            </w:pPr>
-            <w:r>
-              <w:rPr>
-                <w:b/>
-                <w:bCs/>
-              </w:rPr>
-              <w:t xml:space="preserve">Kit </w:t>
-            </w:r>
-            <w:r>
-              <w:rPr>
-                <w:b/>
-                <w:bCs/>
-              </w:rPr>
-              <w:t>/ Environment</w:t>
-            </w:r>
-          </w:p>
-        </w:tc>
-        <w:tc>
-          <w:tcPr>
-            <w:tcW w:w="5615" w:type="dxa"/>
-          </w:tcPr>
-          <w:p>
-            <w:pPr>
-              <w:rPr>
-                <w:b/>
-                <w:bCs/>
-              </w:rPr>
-            </w:pPr>
-            <w:r>
-              <w:rPr>
-                <w:b/>
-                <w:bCs/>
-              </w:rPr>
-              <w:t>Description</w:t>
-            </w:r>
-          </w:p>
-        </w:tc>
-      </w:tr>
-      <w:tr>
-        <w:tc>
-          <w:tcPr>
-            <w:tcW w:w="1592" w:type="dxa"/>
-          </w:tcPr>
-          <w:p>
-            <w:r>
-              <w:t>Saturn FPGA</w:t>
-            </w:r>
-          </w:p>
-        </w:tc>
-        <w:tc>
-          <w:tcPr>
-            <w:tcW w:w="1809" w:type="dxa"/>
-          </w:tcPr>
-          <w:p>
-            <w:r>
-              <w:t>Vivado</w:t>
-            </w:r>
-          </w:p>
-        </w:tc>
-        <w:tc>
-          <w:tcPr>
-            <w:tcW w:w="5615" w:type="dxa"/>
-          </w:tcPr>
-          <w:p>
-            <w:r>
-              <w:t>DDC DDS resets, or I/Q to DDC1 for its DDS</w:t>
-            </w:r>
-          </w:p>
-        </w:tc>
-      </w:tr>
-      <w:tr>
-        <w:tc>
-          <w:tcPr>
-            <w:tcW w:w="1592" w:type="dxa"/>
-          </w:tcPr>
-          <w:p>
-            <w:r>
-              <w:t>Saturn FPGA</w:t>
-            </w:r>
-          </w:p>
-        </w:tc>
-        <w:tc>
-          <w:tcPr>
-            <w:tcW w:w="1809" w:type="dxa"/>
-          </w:tcPr>
-          <w:p>
-            <w:r>
-              <w:t>Vivado</w:t>
-            </w:r>
-          </w:p>
-        </w:tc>
-        <w:tc>
-          <w:tcPr>
-            <w:tcW w:w="5615" w:type="dxa"/>
-          </w:tcPr>
-          <w:p>
-            <w:r>
-              <w:t>Add CW Keyer</w:t>
-            </w:r>
-          </w:p>
-        </w:tc>
-      </w:tr>
-      <w:tr>
-        <w:tc>
-          <w:tcPr>
-            <w:tcW w:w="1592" w:type="dxa"/>
-          </w:tcPr>
-          <w:p/>
-        </w:tc>
-        <w:tc>
-          <w:tcPr>
-            <w:tcW w:w="1809" w:type="dxa"/>
-          </w:tcPr>
-          <w:p/>
-        </w:tc>
-        <w:tc>
-          <w:tcPr>
-            <w:tcW w:w="5615" w:type="dxa"/>
-          </w:tcPr>
-          <w:p/>
-        </w:tc>
-      </w:tr>
-      <w:tr>
-        <w:tc>
-          <w:tcPr>
-            <w:tcW w:w="1592" w:type="dxa"/>
-          </w:tcPr>
-          <w:p>
-            <w:r>
-              <w:t>Test FPGA</w:t>
-            </w:r>
-          </w:p>
-        </w:tc>
-        <w:tc>
-          <w:tcPr>
-            <w:tcW w:w="1809" w:type="dxa"/>
-          </w:tcPr>
-          <w:p>
-            <w:r>
-              <w:t>Vivado, for Saturn</w:t>
-            </w:r>
-          </w:p>
-        </w:tc>
-        <w:tc>
-          <w:tcPr>
-            <w:tcW w:w="5615" w:type="dxa"/>
-          </w:tcPr>
-          <w:p>
-            <w:r>
-              <w:t>Create a “Test FPGA” block design. ADC1 or ADC 2 routed to DAC; Codec mic input to codec speaker output; a way to test 122.88MHz clock generation; XDMA with some simple registers; I2C connection to config prom; Alex driving code. Essentially enough to do rapid test of h/w once PCB arrives.</w:t>
-            </w:r>
-          </w:p>
-        </w:tc>
-      </w:tr>
-      <w:tr>
-        <w:tc>
-          <w:tcPr>
-            <w:tcW w:w="1592" w:type="dxa"/>
-          </w:tcPr>
-          <w:p>
-            <w:r>
-              <w:t>Litefury FPGA</w:t>
-            </w:r>
-          </w:p>
-        </w:tc>
-        <w:tc>
-          <w:tcPr>
-            <w:tcW w:w="1809" w:type="dxa"/>
-          </w:tcPr>
-          <w:p>
-            <w:r>
-              <w:t>Litefury</w:t>
-            </w:r>
-          </w:p>
-        </w:tc>
-        <w:tc>
-          <w:tcPr>
-            <w:tcW w:w="5615" w:type="dxa"/>
-          </w:tcPr>
-          <w:p>
-            <w:r>
-              <w:t xml:space="preserve">This is to permit writing of data transfer s/w before final h/w available. </w:t>
-            </w:r>
-          </w:p>
-          <w:p>
-            <w:r>
-              <w:t>Add DDS and datapath FIFOs to simulate RX DDC</w:t>
-            </w:r>
-          </w:p>
-          <w:p>
-            <w:r>
-              <w:t>Potentially loop back TX FIFO to an RX FIFO</w:t>
-            </w:r>
-          </w:p>
-          <w:p>
-            <w:r>
-              <w:t>Loop back speaker codec to mic codec</w:t>
-            </w:r>
-          </w:p>
-          <w:p>
-            <w:r>
-              <w:t>The sample rates need to be nearly right but not perfect.</w:t>
-            </w:r>
-          </w:p>
-        </w:tc>
-      </w:tr>
-      <w:tr>
-        <w:tc>
-          <w:tcPr>
-            <w:tcW w:w="1592" w:type="dxa"/>
-          </w:tcPr>
-          <w:p>
-            <w:r>
-              <w:t>Test plan</w:t>
-            </w:r>
-          </w:p>
-        </w:tc>
-        <w:tc>
-          <w:tcPr>
-            <w:tcW w:w="1809" w:type="dxa"/>
-          </w:tcPr>
-          <w:p>
-            <w:r>
-              <w:t>documentation</w:t>
-            </w:r>
-          </w:p>
-        </w:tc>
-        <w:tc>
-          <w:tcPr>
-            <w:tcW w:w="5615" w:type="dxa"/>
-          </w:tcPr>
-          <w:p>
-            <w:r>
-              <w:t>Work out how we will test this robustly!</w:t>
-            </w:r>
-          </w:p>
-        </w:tc>
-      </w:tr>
-      <w:tr>
-        <w:tc>
-          <w:tcPr>
-            <w:tcW w:w="1592" w:type="dxa"/>
-          </w:tcPr>
-          <w:p>
-            <w:r>
-              <w:t>Alex Test jig</w:t>
-            </w:r>
-          </w:p>
-        </w:tc>
-        <w:tc>
-          <w:tcPr>
-            <w:tcW w:w="1809" w:type="dxa"/>
-          </w:tcPr>
-          <w:p>
-            <w:r>
-              <w:t>PCB design</w:t>
-            </w:r>
-          </w:p>
-        </w:tc>
-        <w:tc>
-          <w:tcPr>
-            <w:tcW w:w="5615" w:type="dxa"/>
-          </w:tcPr>
-          <w:p>
-            <w:r>
-              <w:t>Make a simple “alex emulator” with LEDs for each data bit</w:t>
-            </w:r>
-          </w:p>
-        </w:tc>
-      </w:tr>
-      <w:tr>
-        <w:tc>
-          <w:tcPr>
-            <w:tcW w:w="1592" w:type="dxa"/>
-          </w:tcPr>
-          <w:p>
-            <w:r>
-              <w:t>DSP performance</w:t>
-            </w:r>
-          </w:p>
-        </w:tc>
-        <w:tc>
-          <w:tcPr>
-            <w:tcW w:w="1809" w:type="dxa"/>
-          </w:tcPr>
-          <w:p>
-            <w:r>
-              <w:t>Vivado</w:t>
-            </w:r>
-          </w:p>
-        </w:tc>
-        <w:tc>
-          <w:tcPr>
-            <w:tcW w:w="5615" w:type="dxa"/>
-          </w:tcPr>
-          <w:p>
-            <w:r>
-              <w:t xml:space="preserve">Improve DSP performance to that required for final radio. Likely to need a working connection to pihpsdr or Thetis. </w:t>
-            </w:r>
-          </w:p>
-        </w:tc>
-      </w:tr>
-      <w:tr>
-        <w:tc>
-          <w:tcPr>
-            <w:tcW w:w="1592" w:type="dxa"/>
-          </w:tcPr>
-          <w:p>
-            <w:r>
-              <w:t>Pi protocol 2</w:t>
-            </w:r>
-          </w:p>
-        </w:tc>
-        <w:tc>
-          <w:tcPr>
-            <w:tcW w:w="1809" w:type="dxa"/>
-          </w:tcPr>
-          <w:p>
-            <w:r>
-              <w:t>Pi / litefury??</w:t>
-            </w:r>
-          </w:p>
-        </w:tc>
-        <w:tc>
-          <w:tcPr>
-            <w:tcW w:w="5615" w:type="dxa"/>
-          </w:tcPr>
-          <w:p>
-            <w:r>
-              <w:t>Write a complete protocol 2 data transfer app. If I can emulate the DDC &amp; DUC well enough, we might be able to do this using the litefury before final h/w is available.</w:t>
-            </w:r>
-          </w:p>
-        </w:tc>
-      </w:tr>
-      <w:tr>
-        <w:tc>
-          <w:tcPr>
-            <w:tcW w:w="1592" w:type="dxa"/>
-          </w:tcPr>
-          <w:p>
-            <w:r>
-              <w:t>pihpsdr</w:t>
-            </w:r>
-          </w:p>
-        </w:tc>
-        <w:tc>
-          <w:tcPr>
-            <w:tcW w:w="1809" w:type="dxa"/>
-          </w:tcPr>
-          <w:p>
-            <w:r>
-              <w:t>pi</w:t>
-            </w:r>
-          </w:p>
-        </w:tc>
-        <w:tc>
-          <w:tcPr>
-            <w:tcW w:w="5615" w:type="dxa"/>
-          </w:tcPr>
-          <w:p>
-            <w:r>
-              <w:t>Modify pihpsdr to have direct data transfers, allowing a “front panel” radio operation in the same RPi</w:t>
-            </w:r>
-          </w:p>
-        </w:tc>
-      </w:tr>
-    </w:tbl>
-    <w:p/>
-    <w:p/>
+        <w:spacing w:after="0" w:line="240" w:lineRule="auto"/>
+        <w:contextualSpacing w:val="0"/>
+        <w:rPr>
+          <w:rFonts w:eastAsia="Times New Roman"/>
+          <w:sz w:val="24"/>
+          <w:szCs w:val="24"/>
+        </w:rPr>
+      </w:pPr>
+      <w:r>
+        <w:rPr>
+          <w:rFonts w:eastAsia="Times New Roman"/>
+          <w:sz w:val="24"/>
+          <w:szCs w:val="24"/>
+        </w:rPr>
+        <w:t>We/someone could look into a “thin client” version, with remote UI; but that is potentially a substantial task.</w:t>
+      </w:r>
+    </w:p>
+    <w:p>
+      <w:pPr>
+        <w:spacing w:after="0" w:line="240" w:lineRule="auto"/>
+        <w:ind w:left="360"/>
+        <w:rPr>
+          <w:rFonts w:eastAsia="Times New Roman"/>
+          <w:sz w:val="24"/>
+          <w:szCs w:val="24"/>
+        </w:rPr>
+      </w:pPr>
+    </w:p>
     <w:sectPr>
       <w:footerReference w:type="default" r:id="rId12"/>
       <w:pgSz w:w="11906" w:h="16838"/>
@@ -1120,7 +828,7 @@
 </file>
 
 <file path=word/endnotes.xml><?xml version="1.0" encoding="utf-8"?>
-<w:endnotes xmlns:wpc="http://schemas.microsoft.com/office/word/2010/wordprocessingCanvas" xmlns:cx="http://schemas.microsoft.com/office/drawing/2014/chartex" xmlns:cx1="http://schemas.microsoft.com/office/drawing/2015/9/8/chartex" xmlns:cx2="http://schemas.microsoft.com/office/drawing/2015/10/21/chartex" xmlns:cx3="http://schemas.microsoft.com/office/drawing/2016/5/9/chartex" xmlns:cx4="http://schemas.microsoft.com/office/drawing/2016/5/10/chartex" xmlns:cx5="http://schemas.microsoft.com/office/drawing/2016/5/11/chartex" xmlns:cx6="http://schemas.microsoft.com/office/drawing/2016/5/12/chartex" xmlns:cx7="http://schemas.microsoft.com/office/drawing/2016/5/13/chartex" xmlns:cx8="http://schemas.microsoft.com/office/drawing/2016/5/14/chartex" xmlns:mc="http://schemas.openxmlformats.org/markup-compatibility/2006" xmlns:aink="http://schemas.microsoft.com/office/drawing/2016/ink" xmlns:am3d="http://schemas.microsoft.com/office/drawing/2017/model3d" xmlns:o="urn:schemas-microsoft-com:office:office" xmlns:r="http://schemas.openxmlformats.org/officeDocument/2006/relationships" xmlns:m="http://schemas.openxmlformats.org/officeDocument/2006/math" xmlns:v="urn:schemas-microsoft-com:vml" xmlns:wp14="http://schemas.microsoft.com/office/word/2010/wordprocessingDrawing" xmlns:wp="http://schemas.openxmlformats.org/drawingml/2006/wordprocessingDrawing" xmlns:w10="urn:schemas-microsoft-com:office:word" xmlns:w="http://schemas.openxmlformats.org/wordprocessingml/2006/main" xmlns:w14="http://schemas.microsoft.com/office/word/2010/wordml" xmlns:w15="http://schemas.microsoft.com/office/word/2012/wordml" xmlns:w16cex="http://schemas.microsoft.com/office/word/2018/wordml/cex" xmlns:w16cid="http://schemas.microsoft.com/office/word/2016/wordml/cid" xmlns:w16="http://schemas.microsoft.com/office/word/2018/wordml" xmlns:w16sdtdh="http://schemas.microsoft.com/office/word/2020/wordml/sdtdatahash" xmlns:w16se="http://schemas.microsoft.com/office/word/2015/wordml/symex" xmlns:wpg="http://schemas.microsoft.com/office/word/2010/wordprocessingGroup" xmlns:wpi="http://schemas.microsoft.com/office/word/2010/wordprocessingInk" xmlns:wne="http://schemas.microsoft.com/office/word/2006/wordml" xmlns:wps="http://schemas.microsoft.com/office/word/2010/wordprocessingShape" mc:Ignorable="w14 w15 w16se w16cid w16 w16cex w16sdtdh wp14">
+<w:endnotes xmlns:wpc="http://schemas.microsoft.com/office/word/2010/wordprocessingCanvas" xmlns:cx="http://schemas.microsoft.com/office/drawing/2014/chartex" xmlns:cx1="http://schemas.microsoft.com/office/drawing/2015/9/8/chartex" xmlns:cx2="http://schemas.microsoft.com/office/drawing/2015/10/21/chartex" xmlns:cx3="http://schemas.microsoft.com/office/drawing/2016/5/9/chartex" xmlns:cx4="http://schemas.microsoft.com/office/drawing/2016/5/10/chartex" xmlns:cx5="http://schemas.microsoft.com/office/drawing/2016/5/11/chartex" xmlns:cx6="http://schemas.microsoft.com/office/drawing/2016/5/12/chartex" xmlns:cx7="http://schemas.microsoft.com/office/drawing/2016/5/13/chartex" xmlns:cx8="http://schemas.microsoft.com/office/drawing/2016/5/14/chartex" xmlns:mc="http://schemas.openxmlformats.org/markup-compatibility/2006" xmlns:aink="http://schemas.microsoft.com/office/drawing/2016/ink" xmlns:am3d="http://schemas.microsoft.com/office/drawing/2017/model3d" xmlns:o="urn:schemas-microsoft-com:office:office" xmlns:oel="http://schemas.microsoft.com/office/2019/extlst" xmlns:r="http://schemas.openxmlformats.org/officeDocument/2006/relationships" xmlns:m="http://schemas.openxmlformats.org/officeDocument/2006/math" xmlns:v="urn:schemas-microsoft-com:vml" xmlns:wp14="http://schemas.microsoft.com/office/word/2010/wordprocessingDrawing" xmlns:wp="http://schemas.openxmlformats.org/drawingml/2006/wordprocessingDrawing" xmlns:w10="urn:schemas-microsoft-com:office:word" xmlns:w="http://schemas.openxmlformats.org/wordprocessingml/2006/main" xmlns:w14="http://schemas.microsoft.com/office/word/2010/wordml" xmlns:w15="http://schemas.microsoft.com/office/word/2012/wordml" xmlns:w16cex="http://schemas.microsoft.com/office/word/2018/wordml/cex" xmlns:w16cid="http://schemas.microsoft.com/office/word/2016/wordml/cid" xmlns:w16="http://schemas.microsoft.com/office/word/2018/wordml" xmlns:w16sdtdh="http://schemas.microsoft.com/office/word/2020/wordml/sdtdatahash" xmlns:w16se="http://schemas.microsoft.com/office/word/2015/wordml/symex" xmlns:wpg="http://schemas.microsoft.com/office/word/2010/wordprocessingGroup" xmlns:wpi="http://schemas.microsoft.com/office/word/2010/wordprocessingInk" xmlns:wne="http://schemas.microsoft.com/office/word/2006/wordml" xmlns:wps="http://schemas.microsoft.com/office/word/2010/wordprocessingShape" mc:Ignorable="w14 w15 w16se w16cid w16 w16cex w16sdtdh wp14">
   <w:endnote w:type="separator" w:id="-1">
     <w:p>
       <w:pPr>
@@ -1145,7 +853,7 @@
 </file>
 
 <file path=word/footer1.xml><?xml version="1.0" encoding="utf-8"?>
-<w:ftr xmlns:wpc="http://schemas.microsoft.com/office/word/2010/wordprocessingCanvas" xmlns:cx="http://schemas.microsoft.com/office/drawing/2014/chartex" xmlns:cx1="http://schemas.microsoft.com/office/drawing/2015/9/8/chartex" xmlns:cx2="http://schemas.microsoft.com/office/drawing/2015/10/21/chartex" xmlns:cx3="http://schemas.microsoft.com/office/drawing/2016/5/9/chartex" xmlns:cx4="http://schemas.microsoft.com/office/drawing/2016/5/10/chartex" xmlns:cx5="http://schemas.microsoft.com/office/drawing/2016/5/11/chartex" xmlns:cx6="http://schemas.microsoft.com/office/drawing/2016/5/12/chartex" xmlns:cx7="http://schemas.microsoft.com/office/drawing/2016/5/13/chartex" xmlns:cx8="http://schemas.microsoft.com/office/drawing/2016/5/14/chartex" xmlns:mc="http://schemas.openxmlformats.org/markup-compatibility/2006" xmlns:aink="http://schemas.microsoft.com/office/drawing/2016/ink" xmlns:am3d="http://schemas.microsoft.com/office/drawing/2017/model3d" xmlns:o="urn:schemas-microsoft-com:office:office" xmlns:r="http://schemas.openxmlformats.org/officeDocument/2006/relationships" xmlns:m="http://schemas.openxmlformats.org/officeDocument/2006/math" xmlns:v="urn:schemas-microsoft-com:vml" xmlns:wp14="http://schemas.microsoft.com/office/word/2010/wordprocessingDrawing" xmlns:wp="http://schemas.openxmlformats.org/drawingml/2006/wordprocessingDrawing" xmlns:w10="urn:schemas-microsoft-com:office:word" xmlns:w="http://schemas.openxmlformats.org/wordprocessingml/2006/main" xmlns:w14="http://schemas.microsoft.com/office/word/2010/wordml" xmlns:w15="http://schemas.microsoft.com/office/word/2012/wordml" xmlns:w16cex="http://schemas.microsoft.com/office/word/2018/wordml/cex" xmlns:w16cid="http://schemas.microsoft.com/office/word/2016/wordml/cid" xmlns:w16="http://schemas.microsoft.com/office/word/2018/wordml" xmlns:w16sdtdh="http://schemas.microsoft.com/office/word/2020/wordml/sdtdatahash" xmlns:w16se="http://schemas.microsoft.com/office/word/2015/wordml/symex" xmlns:wpg="http://schemas.microsoft.com/office/word/2010/wordprocessingGroup" xmlns:wpi="http://schemas.microsoft.com/office/word/2010/wordprocessingInk" xmlns:wne="http://schemas.microsoft.com/office/word/2006/wordml" xmlns:wps="http://schemas.microsoft.com/office/word/2010/wordprocessingShape" mc:Ignorable="w14 w15 w16se w16cid w16 w16cex w16sdtdh wp14">
+<w:ftr xmlns:wpc="http://schemas.microsoft.com/office/word/2010/wordprocessingCanvas" xmlns:cx="http://schemas.microsoft.com/office/drawing/2014/chartex" xmlns:cx1="http://schemas.microsoft.com/office/drawing/2015/9/8/chartex" xmlns:cx2="http://schemas.microsoft.com/office/drawing/2015/10/21/chartex" xmlns:cx3="http://schemas.microsoft.com/office/drawing/2016/5/9/chartex" xmlns:cx4="http://schemas.microsoft.com/office/drawing/2016/5/10/chartex" xmlns:cx5="http://schemas.microsoft.com/office/drawing/2016/5/11/chartex" xmlns:cx6="http://schemas.microsoft.com/office/drawing/2016/5/12/chartex" xmlns:cx7="http://schemas.microsoft.com/office/drawing/2016/5/13/chartex" xmlns:cx8="http://schemas.microsoft.com/office/drawing/2016/5/14/chartex" xmlns:mc="http://schemas.openxmlformats.org/markup-compatibility/2006" xmlns:aink="http://schemas.microsoft.com/office/drawing/2016/ink" xmlns:am3d="http://schemas.microsoft.com/office/drawing/2017/model3d" xmlns:o="urn:schemas-microsoft-com:office:office" xmlns:oel="http://schemas.microsoft.com/office/2019/extlst" xmlns:r="http://schemas.openxmlformats.org/officeDocument/2006/relationships" xmlns:m="http://schemas.openxmlformats.org/officeDocument/2006/math" xmlns:v="urn:schemas-microsoft-com:vml" xmlns:wp14="http://schemas.microsoft.com/office/word/2010/wordprocessingDrawing" xmlns:wp="http://schemas.openxmlformats.org/drawingml/2006/wordprocessingDrawing" xmlns:w10="urn:schemas-microsoft-com:office:word" xmlns:w="http://schemas.openxmlformats.org/wordprocessingml/2006/main" xmlns:w14="http://schemas.microsoft.com/office/word/2010/wordml" xmlns:w15="http://schemas.microsoft.com/office/word/2012/wordml" xmlns:w16cex="http://schemas.microsoft.com/office/word/2018/wordml/cex" xmlns:w16cid="http://schemas.microsoft.com/office/word/2016/wordml/cid" xmlns:w16="http://schemas.microsoft.com/office/word/2018/wordml" xmlns:w16sdtdh="http://schemas.microsoft.com/office/word/2020/wordml/sdtdatahash" xmlns:w16se="http://schemas.microsoft.com/office/word/2015/wordml/symex" xmlns:wpg="http://schemas.microsoft.com/office/word/2010/wordprocessingGroup" xmlns:wpi="http://schemas.microsoft.com/office/word/2010/wordprocessingInk" xmlns:wne="http://schemas.microsoft.com/office/word/2006/wordml" xmlns:wps="http://schemas.microsoft.com/office/word/2010/wordprocessingShape" mc:Ignorable="w14 w15 w16se w16cid w16 w16cex w16sdtdh wp14">
   <w:p>
     <w:pPr>
       <w:pStyle w:val="Footer"/>
@@ -1190,33 +898,20 @@
       </w:rPr>
       <w:t xml:space="preserve"> of </w:t>
     </w:r>
-    <w:r>
-      <w:fldChar w:fldCharType="begin"/>
-    </w:r>
-    <w:r>
-      <w:instrText xml:space="preserve"> NUMPAGES   \* MERGEFORMAT </w:instrText>
-    </w:r>
-    <w:r>
-      <w:fldChar w:fldCharType="separate"/>
-    </w:r>
-    <w:r>
-      <w:rPr>
-        <w:noProof/>
-      </w:rPr>
-      <w:t>2</w:t>
-    </w:r>
-    <w:r>
-      <w:rPr>
-        <w:noProof/>
-      </w:rPr>
-      <w:fldChar w:fldCharType="end"/>
-    </w:r>
+    <w:fldSimple w:instr=" NUMPAGES   \* MERGEFORMAT ">
+      <w:r>
+        <w:rPr>
+          <w:noProof/>
+        </w:rPr>
+        <w:t>2</w:t>
+      </w:r>
+    </w:fldSimple>
   </w:p>
 </w:ftr>
 </file>
 
 <file path=word/footnotes.xml><?xml version="1.0" encoding="utf-8"?>
-<w:footnotes xmlns:wpc="http://schemas.microsoft.com/office/word/2010/wordprocessingCanvas" xmlns:cx="http://schemas.microsoft.com/office/drawing/2014/chartex" xmlns:cx1="http://schemas.microsoft.com/office/drawing/2015/9/8/chartex" xmlns:cx2="http://schemas.microsoft.com/office/drawing/2015/10/21/chartex" xmlns:cx3="http://schemas.microsoft.com/office/drawing/2016/5/9/chartex" xmlns:cx4="http://schemas.microsoft.com/office/drawing/2016/5/10/chartex" xmlns:cx5="http://schemas.microsoft.com/office/drawing/2016/5/11/chartex" xmlns:cx6="http://schemas.microsoft.com/office/drawing/2016/5/12/chartex" xmlns:cx7="http://schemas.microsoft.com/office/drawing/2016/5/13/chartex" xmlns:cx8="http://schemas.microsoft.com/office/drawing/2016/5/14/chartex" xmlns:mc="http://schemas.openxmlformats.org/markup-compatibility/2006" xmlns:aink="http://schemas.microsoft.com/office/drawing/2016/ink" xmlns:am3d="http://schemas.microsoft.com/office/drawing/2017/model3d" xmlns:o="urn:schemas-microsoft-com:office:office" xmlns:r="http://schemas.openxmlformats.org/officeDocument/2006/relationships" xmlns:m="http://schemas.openxmlformats.org/officeDocument/2006/math" xmlns:v="urn:schemas-microsoft-com:vml" xmlns:wp14="http://schemas.microsoft.com/office/word/2010/wordprocessingDrawing" xmlns:wp="http://schemas.openxmlformats.org/drawingml/2006/wordprocessingDrawing" xmlns:w10="urn:schemas-microsoft-com:office:word" xmlns:w="http://schemas.openxmlformats.org/wordprocessingml/2006/main" xmlns:w14="http://schemas.microsoft.com/office/word/2010/wordml" xmlns:w15="http://schemas.microsoft.com/office/word/2012/wordml" xmlns:w16cex="http://schemas.microsoft.com/office/word/2018/wordml/cex" xmlns:w16cid="http://schemas.microsoft.com/office/word/2016/wordml/cid" xmlns:w16="http://schemas.microsoft.com/office/word/2018/wordml" xmlns:w16sdtdh="http://schemas.microsoft.com/office/word/2020/wordml/sdtdatahash" xmlns:w16se="http://schemas.microsoft.com/office/word/2015/wordml/symex" xmlns:wpg="http://schemas.microsoft.com/office/word/2010/wordprocessingGroup" xmlns:wpi="http://schemas.microsoft.com/office/word/2010/wordprocessingInk" xmlns:wne="http://schemas.microsoft.com/office/word/2006/wordml" xmlns:wps="http://schemas.microsoft.com/office/word/2010/wordprocessingShape" mc:Ignorable="w14 w15 w16se w16cid w16 w16cex w16sdtdh wp14">
+<w:footnotes xmlns:wpc="http://schemas.microsoft.com/office/word/2010/wordprocessingCanvas" xmlns:cx="http://schemas.microsoft.com/office/drawing/2014/chartex" xmlns:cx1="http://schemas.microsoft.com/office/drawing/2015/9/8/chartex" xmlns:cx2="http://schemas.microsoft.com/office/drawing/2015/10/21/chartex" xmlns:cx3="http://schemas.microsoft.com/office/drawing/2016/5/9/chartex" xmlns:cx4="http://schemas.microsoft.com/office/drawing/2016/5/10/chartex" xmlns:cx5="http://schemas.microsoft.com/office/drawing/2016/5/11/chartex" xmlns:cx6="http://schemas.microsoft.com/office/drawing/2016/5/12/chartex" xmlns:cx7="http://schemas.microsoft.com/office/drawing/2016/5/13/chartex" xmlns:cx8="http://schemas.microsoft.com/office/drawing/2016/5/14/chartex" xmlns:mc="http://schemas.openxmlformats.org/markup-compatibility/2006" xmlns:aink="http://schemas.microsoft.com/office/drawing/2016/ink" xmlns:am3d="http://schemas.microsoft.com/office/drawing/2017/model3d" xmlns:o="urn:schemas-microsoft-com:office:office" xmlns:oel="http://schemas.microsoft.com/office/2019/extlst" xmlns:r="http://schemas.openxmlformats.org/officeDocument/2006/relationships" xmlns:m="http://schemas.openxmlformats.org/officeDocument/2006/math" xmlns:v="urn:schemas-microsoft-com:vml" xmlns:wp14="http://schemas.microsoft.com/office/word/2010/wordprocessingDrawing" xmlns:wp="http://schemas.openxmlformats.org/drawingml/2006/wordprocessingDrawing" xmlns:w10="urn:schemas-microsoft-com:office:word" xmlns:w="http://schemas.openxmlformats.org/wordprocessingml/2006/main" xmlns:w14="http://schemas.microsoft.com/office/word/2010/wordml" xmlns:w15="http://schemas.microsoft.com/office/word/2012/wordml" xmlns:w16cex="http://schemas.microsoft.com/office/word/2018/wordml/cex" xmlns:w16cid="http://schemas.microsoft.com/office/word/2016/wordml/cid" xmlns:w16="http://schemas.microsoft.com/office/word/2018/wordml" xmlns:w16sdtdh="http://schemas.microsoft.com/office/word/2020/wordml/sdtdatahash" xmlns:w16se="http://schemas.microsoft.com/office/word/2015/wordml/symex" xmlns:wpg="http://schemas.microsoft.com/office/word/2010/wordprocessingGroup" xmlns:wpi="http://schemas.microsoft.com/office/word/2010/wordprocessingInk" xmlns:wne="http://schemas.microsoft.com/office/word/2006/wordml" xmlns:wps="http://schemas.microsoft.com/office/word/2010/wordprocessingShape" mc:Ignorable="w14 w15 w16se w16cid w16 w16cex w16sdtdh wp14">
   <w:footnote w:type="separator" w:id="-1">
     <w:p>
       <w:pPr>
@@ -1241,8 +936,118 @@
 </file>
 
 <file path=word/numbering.xml><?xml version="1.0" encoding="utf-8"?>
-<w:numbering xmlns:wpc="http://schemas.microsoft.com/office/word/2010/wordprocessingCanvas" xmlns:cx="http://schemas.microsoft.com/office/drawing/2014/chartex" xmlns:cx1="http://schemas.microsoft.com/office/drawing/2015/9/8/chartex" xmlns:cx2="http://schemas.microsoft.com/office/drawing/2015/10/21/chartex" xmlns:cx3="http://schemas.microsoft.com/office/drawing/2016/5/9/chartex" xmlns:cx4="http://schemas.microsoft.com/office/drawing/2016/5/10/chartex" xmlns:cx5="http://schemas.microsoft.com/office/drawing/2016/5/11/chartex" xmlns:cx6="http://schemas.microsoft.com/office/drawing/2016/5/12/chartex" xmlns:cx7="http://schemas.microsoft.com/office/drawing/2016/5/13/chartex" xmlns:cx8="http://schemas.microsoft.com/office/drawing/2016/5/14/chartex" xmlns:mc="http://schemas.openxmlformats.org/markup-compatibility/2006" xmlns:aink="http://schemas.microsoft.com/office/drawing/2016/ink" xmlns:am3d="http://schemas.microsoft.com/office/drawing/2017/model3d" xmlns:o="urn:schemas-microsoft-com:office:office" xmlns:r="http://schemas.openxmlformats.org/officeDocument/2006/relationships" xmlns:m="http://schemas.openxmlformats.org/officeDocument/2006/math" xmlns:v="urn:schemas-microsoft-com:vml" xmlns:wp14="http://schemas.microsoft.com/office/word/2010/wordprocessingDrawing" xmlns:wp="http://schemas.openxmlformats.org/drawingml/2006/wordprocessingDrawing" xmlns:w10="urn:schemas-microsoft-com:office:word" xmlns:w="http://schemas.openxmlformats.org/wordprocessingml/2006/main" xmlns:w14="http://schemas.microsoft.com/office/word/2010/wordml" xmlns:w15="http://schemas.microsoft.com/office/word/2012/wordml" xmlns:w16cex="http://schemas.microsoft.com/office/word/2018/wordml/cex" xmlns:w16cid="http://schemas.microsoft.com/office/word/2016/wordml/cid" xmlns:w16="http://schemas.microsoft.com/office/word/2018/wordml" xmlns:w16sdtdh="http://schemas.microsoft.com/office/word/2020/wordml/sdtdatahash" xmlns:w16se="http://schemas.microsoft.com/office/word/2015/wordml/symex" xmlns:wpg="http://schemas.microsoft.com/office/word/2010/wordprocessingGroup" xmlns:wpi="http://schemas.microsoft.com/office/word/2010/wordprocessingInk" xmlns:wne="http://schemas.microsoft.com/office/word/2006/wordml" xmlns:wps="http://schemas.microsoft.com/office/word/2010/wordprocessingShape" mc:Ignorable="w14 w15 w16se w16cid w16 w16cex w16sdtdh wp14">
+<w:numbering xmlns:wpc="http://schemas.microsoft.com/office/word/2010/wordprocessingCanvas" xmlns:cx="http://schemas.microsoft.com/office/drawing/2014/chartex" xmlns:cx1="http://schemas.microsoft.com/office/drawing/2015/9/8/chartex" xmlns:cx2="http://schemas.microsoft.com/office/drawing/2015/10/21/chartex" xmlns:cx3="http://schemas.microsoft.com/office/drawing/2016/5/9/chartex" xmlns:cx4="http://schemas.microsoft.com/office/drawing/2016/5/10/chartex" xmlns:cx5="http://schemas.microsoft.com/office/drawing/2016/5/11/chartex" xmlns:cx6="http://schemas.microsoft.com/office/drawing/2016/5/12/chartex" xmlns:cx7="http://schemas.microsoft.com/office/drawing/2016/5/13/chartex" xmlns:cx8="http://schemas.microsoft.com/office/drawing/2016/5/14/chartex" xmlns:mc="http://schemas.openxmlformats.org/markup-compatibility/2006" xmlns:aink="http://schemas.microsoft.com/office/drawing/2016/ink" xmlns:am3d="http://schemas.microsoft.com/office/drawing/2017/model3d" xmlns:o="urn:schemas-microsoft-com:office:office" xmlns:oel="http://schemas.microsoft.com/office/2019/extlst" xmlns:r="http://schemas.openxmlformats.org/officeDocument/2006/relationships" xmlns:m="http://schemas.openxmlformats.org/officeDocument/2006/math" xmlns:v="urn:schemas-microsoft-com:vml" xmlns:wp14="http://schemas.microsoft.com/office/word/2010/wordprocessingDrawing" xmlns:wp="http://schemas.openxmlformats.org/drawingml/2006/wordprocessingDrawing" xmlns:w10="urn:schemas-microsoft-com:office:word" xmlns:w="http://schemas.openxmlformats.org/wordprocessingml/2006/main" xmlns:w14="http://schemas.microsoft.com/office/word/2010/wordml" xmlns:w15="http://schemas.microsoft.com/office/word/2012/wordml" xmlns:w16cex="http://schemas.microsoft.com/office/word/2018/wordml/cex" xmlns:w16cid="http://schemas.microsoft.com/office/word/2016/wordml/cid" xmlns:w16="http://schemas.microsoft.com/office/word/2018/wordml" xmlns:w16sdtdh="http://schemas.microsoft.com/office/word/2020/wordml/sdtdatahash" xmlns:w16se="http://schemas.microsoft.com/office/word/2015/wordml/symex" xmlns:wpg="http://schemas.microsoft.com/office/word/2010/wordprocessingGroup" xmlns:wpi="http://schemas.microsoft.com/office/word/2010/wordprocessingInk" xmlns:wne="http://schemas.microsoft.com/office/word/2006/wordml" xmlns:wps="http://schemas.microsoft.com/office/word/2010/wordprocessingShape" mc:Ignorable="w14 w15 w16se w16cid w16 w16cex w16sdtdh wp14">
   <w:abstractNum w:abstractNumId="0" w15:restartNumberingAfterBreak="0">
+    <w:nsid w:val="0854389A"/>
+    <w:multiLevelType w:val="hybridMultilevel"/>
+    <w:tmpl w:val="D724115A"/>
+    <w:lvl w:ilvl="0" w:tplc="0809000F">
+      <w:start w:val="1"/>
+      <w:numFmt w:val="decimal"/>
+      <w:lvlText w:val="%1."/>
+      <w:lvlJc w:val="left"/>
+      <w:pPr>
+        <w:ind w:left="720" w:hanging="360"/>
+      </w:pPr>
+    </w:lvl>
+    <w:lvl w:ilvl="1" w:tplc="FFFFFFFF">
+      <w:start w:val="1"/>
+      <w:numFmt w:val="bullet"/>
+      <w:lvlText w:val="o"/>
+      <w:lvlJc w:val="left"/>
+      <w:pPr>
+        <w:ind w:left="1440" w:hanging="360"/>
+      </w:pPr>
+      <w:rPr>
+        <w:rFonts w:ascii="Courier New" w:hAnsi="Courier New" w:cs="Courier New" w:hint="default"/>
+      </w:rPr>
+    </w:lvl>
+    <w:lvl w:ilvl="2" w:tplc="FFFFFFFF">
+      <w:start w:val="1"/>
+      <w:numFmt w:val="bullet"/>
+      <w:lvlText w:val=""/>
+      <w:lvlJc w:val="left"/>
+      <w:pPr>
+        <w:ind w:left="2160" w:hanging="360"/>
+      </w:pPr>
+      <w:rPr>
+        <w:rFonts w:ascii="Wingdings" w:hAnsi="Wingdings" w:hint="default"/>
+      </w:rPr>
+    </w:lvl>
+    <w:lvl w:ilvl="3" w:tplc="FFFFFFFF">
+      <w:start w:val="1"/>
+      <w:numFmt w:val="bullet"/>
+      <w:lvlText w:val=""/>
+      <w:lvlJc w:val="left"/>
+      <w:pPr>
+        <w:ind w:left="2880" w:hanging="360"/>
+      </w:pPr>
+      <w:rPr>
+        <w:rFonts w:ascii="Symbol" w:hAnsi="Symbol" w:hint="default"/>
+      </w:rPr>
+    </w:lvl>
+    <w:lvl w:ilvl="4" w:tplc="FFFFFFFF">
+      <w:start w:val="1"/>
+      <w:numFmt w:val="bullet"/>
+      <w:lvlText w:val="o"/>
+      <w:lvlJc w:val="left"/>
+      <w:pPr>
+        <w:ind w:left="3600" w:hanging="360"/>
+      </w:pPr>
+      <w:rPr>
+        <w:rFonts w:ascii="Courier New" w:hAnsi="Courier New" w:cs="Courier New" w:hint="default"/>
+      </w:rPr>
+    </w:lvl>
+    <w:lvl w:ilvl="5" w:tplc="FFFFFFFF">
+      <w:start w:val="1"/>
+      <w:numFmt w:val="bullet"/>
+      <w:lvlText w:val=""/>
+      <w:lvlJc w:val="left"/>
+      <w:pPr>
+        <w:ind w:left="4320" w:hanging="360"/>
+      </w:pPr>
+      <w:rPr>
+        <w:rFonts w:ascii="Wingdings" w:hAnsi="Wingdings" w:hint="default"/>
+      </w:rPr>
+    </w:lvl>
+    <w:lvl w:ilvl="6" w:tplc="FFFFFFFF">
+      <w:start w:val="1"/>
+      <w:numFmt w:val="bullet"/>
+      <w:lvlText w:val=""/>
+      <w:lvlJc w:val="left"/>
+      <w:pPr>
+        <w:ind w:left="5040" w:hanging="360"/>
+      </w:pPr>
+      <w:rPr>
+        <w:rFonts w:ascii="Symbol" w:hAnsi="Symbol" w:hint="default"/>
+      </w:rPr>
+    </w:lvl>
+    <w:lvl w:ilvl="7" w:tplc="FFFFFFFF">
+      <w:start w:val="1"/>
+      <w:numFmt w:val="bullet"/>
+      <w:lvlText w:val="o"/>
+      <w:lvlJc w:val="left"/>
+      <w:pPr>
+        <w:ind w:left="5760" w:hanging="360"/>
+      </w:pPr>
+      <w:rPr>
+        <w:rFonts w:ascii="Courier New" w:hAnsi="Courier New" w:cs="Courier New" w:hint="default"/>
+      </w:rPr>
+    </w:lvl>
+    <w:lvl w:ilvl="8" w:tplc="FFFFFFFF">
+      <w:start w:val="1"/>
+      <w:numFmt w:val="bullet"/>
+      <w:lvlText w:val=""/>
+      <w:lvlJc w:val="left"/>
+      <w:pPr>
+        <w:ind w:left="6480" w:hanging="360"/>
+      </w:pPr>
+      <w:rPr>
+        <w:rFonts w:ascii="Wingdings" w:hAnsi="Wingdings" w:hint="default"/>
+      </w:rPr>
+    </w:lvl>
+  </w:abstractNum>
+  <w:abstractNum w:abstractNumId="1" w15:restartNumberingAfterBreak="0">
     <w:nsid w:val="22583602"/>
     <w:multiLevelType w:val="hybridMultilevel"/>
     <w:tmpl w:val="32EE60BE"/>
@@ -1355,7 +1160,7 @@
       </w:rPr>
     </w:lvl>
   </w:abstractNum>
-  <w:abstractNum w:abstractNumId="1" w15:restartNumberingAfterBreak="0">
+  <w:abstractNum w:abstractNumId="2" w15:restartNumberingAfterBreak="0">
     <w:nsid w:val="2BEE7F55"/>
     <w:multiLevelType w:val="hybridMultilevel"/>
     <w:tmpl w:val="5236590A"/>
@@ -1468,7 +1273,7 @@
       </w:rPr>
     </w:lvl>
   </w:abstractNum>
-  <w:abstractNum w:abstractNumId="2" w15:restartNumberingAfterBreak="0">
+  <w:abstractNum w:abstractNumId="3" w15:restartNumberingAfterBreak="0">
     <w:nsid w:val="3B5D1F5C"/>
     <w:multiLevelType w:val="hybridMultilevel"/>
     <w:tmpl w:val="A2506954"/>
@@ -1581,7 +1386,7 @@
       </w:rPr>
     </w:lvl>
   </w:abstractNum>
-  <w:abstractNum w:abstractNumId="3" w15:restartNumberingAfterBreak="0">
+  <w:abstractNum w:abstractNumId="4" w15:restartNumberingAfterBreak="0">
     <w:nsid w:val="61C932C5"/>
     <w:multiLevelType w:val="multilevel"/>
     <w:tmpl w:val="08090025"/>
@@ -1676,7 +1481,7 @@
       </w:pPr>
     </w:lvl>
   </w:abstractNum>
-  <w:abstractNum w:abstractNumId="4" w15:restartNumberingAfterBreak="0">
+  <w:abstractNum w:abstractNumId="5" w15:restartNumberingAfterBreak="0">
     <w:nsid w:val="6604613E"/>
     <w:multiLevelType w:val="hybridMultilevel"/>
     <w:tmpl w:val="42F08776"/>
@@ -1789,7 +1594,7 @@
       </w:rPr>
     </w:lvl>
   </w:abstractNum>
-  <w:abstractNum w:abstractNumId="5" w15:restartNumberingAfterBreak="0">
+  <w:abstractNum w:abstractNumId="6" w15:restartNumberingAfterBreak="0">
     <w:nsid w:val="68D865AF"/>
     <w:multiLevelType w:val="hybridMultilevel"/>
     <w:tmpl w:val="893E803A"/>
@@ -1875,7 +1680,7 @@
       </w:pPr>
     </w:lvl>
   </w:abstractNum>
-  <w:abstractNum w:abstractNumId="6" w15:restartNumberingAfterBreak="0">
+  <w:abstractNum w:abstractNumId="7" w15:restartNumberingAfterBreak="0">
     <w:nsid w:val="76BB23ED"/>
     <w:multiLevelType w:val="hybridMultilevel"/>
     <w:tmpl w:val="07C6954E"/>
@@ -1988,26 +1793,40 @@
       </w:rPr>
     </w:lvl>
   </w:abstractNum>
-  <w:num w:numId="1">
+  <w:num w:numId="1" w16cid:durableId="481235291">
+    <w:abstractNumId w:val="4"/>
+  </w:num>
+  <w:num w:numId="2" w16cid:durableId="1686788691">
+    <w:abstractNumId w:val="6"/>
+  </w:num>
+  <w:num w:numId="3" w16cid:durableId="232353450">
+    <w:abstractNumId w:val="1"/>
+  </w:num>
+  <w:num w:numId="4" w16cid:durableId="1514564857">
     <w:abstractNumId w:val="3"/>
   </w:num>
-  <w:num w:numId="2">
+  <w:num w:numId="5" w16cid:durableId="885409853">
+    <w:abstractNumId w:val="2"/>
+  </w:num>
+  <w:num w:numId="6" w16cid:durableId="523401118">
+    <w:abstractNumId w:val="7"/>
+  </w:num>
+  <w:num w:numId="7" w16cid:durableId="1254315378">
     <w:abstractNumId w:val="5"/>
   </w:num>
-  <w:num w:numId="3">
+  <w:num w:numId="8" w16cid:durableId="893782470">
     <w:abstractNumId w:val="0"/>
-  </w:num>
-  <w:num w:numId="4">
-    <w:abstractNumId w:val="2"/>
-  </w:num>
-  <w:num w:numId="5">
-    <w:abstractNumId w:val="1"/>
-  </w:num>
-  <w:num w:numId="6">
-    <w:abstractNumId w:val="6"/>
-  </w:num>
-  <w:num w:numId="7">
-    <w:abstractNumId w:val="4"/>
+    <w:lvlOverride w:ilvl="0">
+      <w:startOverride w:val="1"/>
+    </w:lvlOverride>
+    <w:lvlOverride w:ilvl="1"/>
+    <w:lvlOverride w:ilvl="2"/>
+    <w:lvlOverride w:ilvl="3"/>
+    <w:lvlOverride w:ilvl="4"/>
+    <w:lvlOverride w:ilvl="5"/>
+    <w:lvlOverride w:ilvl="6"/>
+    <w:lvlOverride w:ilvl="7"/>
+    <w:lvlOverride w:ilvl="8"/>
   </w:num>
 </w:numbering>
 </file>

</xml_diff>

<commit_message>
Update Saturn Development Activities.docx
</commit_message>
<xml_diff>
--- a/project_documentation/Saturn Development Activities.docx
+++ b/project_documentation/Saturn Development Activities.docx
@@ -241,7 +241,15 @@
           </w:tcPr>
           <w:p>
             <w:r>
-              <w:t xml:space="preserve">The processor executes an SDR app such as Pihpsdr or linhpsdr.  No PC required, and high quality display outputs are available. </w:t>
+              <w:t xml:space="preserve">The processor executes an SDR app such as Pihpsdr or </w:t>
+            </w:r>
+            <w:proofErr w:type="spellStart"/>
+            <w:r>
+              <w:t>linhpsdr</w:t>
+            </w:r>
+            <w:proofErr w:type="spellEnd"/>
+            <w:r>
+              <w:t xml:space="preserve">.  No PC required, and high quality display outputs are available. </w:t>
             </w:r>
           </w:p>
         </w:tc>
@@ -349,7 +357,15 @@
         </w:numPr>
       </w:pPr>
       <w:r>
-        <w:t xml:space="preserve">The FPGA itself – being coded using Vivado and making substantial use of Xilinx pre-defined IP modules. </w:t>
+        <w:t xml:space="preserve">The FPGA itself – being coded using </w:t>
+      </w:r>
+      <w:proofErr w:type="spellStart"/>
+      <w:r>
+        <w:t>Vivado</w:t>
+      </w:r>
+      <w:proofErr w:type="spellEnd"/>
+      <w:r>
+        <w:t xml:space="preserve"> and making substantial use of Xilinx pre-defined IP modules. </w:t>
       </w:r>
     </w:p>
     <w:p>
@@ -471,7 +487,25 @@
           <w:sz w:val="24"/>
           <w:szCs w:val="24"/>
         </w:rPr>
-        <w:t>There is still some driver code that is untested, but not needed for the “P2” app. If made a “native” interface into Pihpsdr it would be needed – eg setting Alex filters individually.</w:t>
+        <w:t xml:space="preserve">There is still some driver code that is untested, but not needed for the “P2” app. If made a “native” interface into Pihpsdr it would be needed – </w:t>
+      </w:r>
+      <w:proofErr w:type="spellStart"/>
+      <w:r>
+        <w:rPr>
+          <w:rFonts w:eastAsia="Times New Roman"/>
+          <w:sz w:val="24"/>
+          <w:szCs w:val="24"/>
+        </w:rPr>
+        <w:t>eg</w:t>
+      </w:r>
+      <w:proofErr w:type="spellEnd"/>
+      <w:r>
+        <w:rPr>
+          <w:rFonts w:eastAsia="Times New Roman"/>
+          <w:sz w:val="24"/>
+          <w:szCs w:val="24"/>
+        </w:rPr>
+        <w:t xml:space="preserve"> setting Alex filters individually.</w:t>
       </w:r>
     </w:p>
     <w:p>
@@ -544,7 +578,33 @@
           <w:sz w:val="24"/>
           <w:szCs w:val="24"/>
         </w:rPr>
-        <w:t xml:space="preserve"> connecting Thetis to it. This relates to some of the ports where a single port is shared between an incoming use and an outgoing use. It results in a string of errors something line “mic send error errno=22 socket id=6”. I imagine I can find that, with a bit of determination. </w:t>
+        <w:t xml:space="preserve"> connecting Thetis to it. This relates to some of the ports where a single port is shared between an incoming use and an outgoing use. It results in a string of errors something line “mic send error </w:t>
+      </w:r>
+      <w:proofErr w:type="spellStart"/>
+      <w:r>
+        <w:rPr>
+          <w:rFonts w:eastAsia="Times New Roman"/>
+          <w:sz w:val="24"/>
+          <w:szCs w:val="24"/>
+        </w:rPr>
+        <w:t>errno</w:t>
+      </w:r>
+      <w:proofErr w:type="spellEnd"/>
+      <w:r>
+        <w:rPr>
+          <w:rFonts w:eastAsia="Times New Roman"/>
+          <w:sz w:val="24"/>
+          <w:szCs w:val="24"/>
+        </w:rPr>
+        <w:t xml:space="preserve">=22 socket id=6”. </w:t>
+      </w:r>
+      <w:r>
+        <w:rPr>
+          <w:rFonts w:eastAsia="Times New Roman"/>
+          <w:sz w:val="24"/>
+          <w:szCs w:val="24"/>
+        </w:rPr>
+        <w:t>This is an initialisation problem: if it works one it will continue to work.</w:t>
       </w:r>
     </w:p>
     <w:p>
@@ -568,7 +628,15 @@
           <w:sz w:val="24"/>
           <w:szCs w:val="24"/>
         </w:rPr>
-        <w:t>Should the P2 app be command line, or should it be a GUI app with a “stop” button and minimal display of status?</w:t>
+        <w:t xml:space="preserve">P2app needs code to halt operation if it doesn’t get a message for say 100ms. Currently it reports “DSP busy” if Thetis crashes and re-connects. </w:t>
+      </w:r>
+      <w:r>
+        <w:rPr>
+          <w:rFonts w:eastAsia="Times New Roman"/>
+          <w:sz w:val="24"/>
+          <w:szCs w:val="24"/>
+        </w:rPr>
+        <w:t xml:space="preserve"> </w:t>
       </w:r>
     </w:p>
     <w:p>
@@ -592,7 +660,7 @@
           <w:sz w:val="24"/>
           <w:szCs w:val="24"/>
         </w:rPr>
-        <w:t>Do we need a P1 app? (I assume “no” but it could be done, relatively easily)</w:t>
+        <w:t>Should the P2 app be command line, or should it be a GUI app with a “stop” button and minimal display of status?</w:t>
       </w:r>
     </w:p>
     <w:p>
@@ -616,7 +684,7 @@
           <w:sz w:val="24"/>
           <w:szCs w:val="24"/>
         </w:rPr>
-        <w:t>Do we need any other apps? The “audio test” one seems useful for testing microphones etc. If we add a new codec, then having some more settings (and even simple equalisation) may become possible.</w:t>
+        <w:t>Do we need a P1 app? (I assume “no” but it could be done, relatively easily)</w:t>
       </w:r>
     </w:p>
     <w:p>
@@ -640,24 +708,7 @@
           <w:sz w:val="24"/>
           <w:szCs w:val="24"/>
         </w:rPr>
-        <w:t>I need to work out the fallback FPGA configuration scheme, so that the boot loader can load a fallback is the 1</w:t>
-      </w:r>
-      <w:r>
-        <w:rPr>
-          <w:rFonts w:eastAsia="Times New Roman"/>
-          <w:sz w:val="24"/>
-          <w:szCs w:val="24"/>
-          <w:vertAlign w:val="superscript"/>
-        </w:rPr>
-        <w:t>st</w:t>
-      </w:r>
-      <w:r>
-        <w:rPr>
-          <w:rFonts w:eastAsia="Times New Roman"/>
-          <w:sz w:val="24"/>
-          <w:szCs w:val="24"/>
-        </w:rPr>
-        <w:t xml:space="preserve"> one fails.</w:t>
+        <w:t>Do we need any other apps? The “audio test” one seems useful for testing microphones etc. If we add a new codec, then having some more settings (and even simple equalisation) may become possible.</w:t>
       </w:r>
     </w:p>
     <w:p>

</xml_diff>